<commit_message>
ajuste modelos e dashboard
</commit_message>
<xml_diff>
--- a/Docs-Declaracao/Modelo/ModeloContaCliente.docx
+++ b/Docs-Declaracao/Modelo/ModeloContaCliente.docx
@@ -129,12 +129,10 @@
         <w:t xml:space="preserve"> e das aplicações </w:t>
       </w:r>
       <w:proofErr w:type="spellStart"/>
-      <w:proofErr w:type="gramStart"/>
       <w:r>
         <w:t>BNDESToken</w:t>
       </w:r>
       <w:proofErr w:type="spellEnd"/>
-      <w:proofErr w:type="gramEnd"/>
       <w:r>
         <w:t xml:space="preserve"> e BNDES </w:t>
       </w:r>
@@ -202,39 +200,37 @@
         <w:pStyle w:val="BNDES"/>
       </w:pPr>
       <w:r>
-        <w:t xml:space="preserve">Por ser verdade, e para fins de validade jurídica, a presente declaração é firmada pelos </w:t>
-      </w:r>
-      <w:proofErr w:type="spellStart"/>
-      <w:r>
-        <w:t>repredentantes</w:t>
-      </w:r>
-      <w:proofErr w:type="spellEnd"/>
-      <w:r>
-        <w:t xml:space="preserve"> legais da Declarante por meio eletrônico com a utilização de certificado digital e-CNPJ válido desta pessoa jurídica, nos termos do padrão ICP-Brasil.</w:t>
-      </w:r>
-    </w:p>
-    <w:p>
-      <w:pPr>
-        <w:pStyle w:val="BNDES"/>
-      </w:pPr>
-    </w:p>
-    <w:p>
-      <w:pPr>
-        <w:pStyle w:val="BNDES"/>
-      </w:pPr>
-      <w:r>
-        <w:t>&lt;DIA DA SEMANA&gt;, &lt;DIA&gt; de &lt;MÊS&gt; de &lt;ANO&gt; - &lt;</w:t>
-      </w:r>
-      <w:proofErr w:type="gramStart"/>
-      <w:r>
-        <w:t>HH:</w:t>
-      </w:r>
-      <w:proofErr w:type="gramEnd"/>
-      <w:r>
-        <w:t>MM:SS&gt; - &lt;FUSO HORÁRIO&gt;</w:t>
+        <w:t>Por ser verdade, e para fins de validade jurídica, a presente declaração é firmada pelos repre</w:t>
+      </w:r>
+      <w:r>
+        <w:t>s</w:t>
       </w:r>
       <w:bookmarkStart w:id="0" w:name="_GoBack"/>
       <w:bookmarkEnd w:id="0"/>
+      <w:r>
+        <w:t>entantes legais da Declarante por meio eletrônico com a utilização de certificado digital e-CNPJ válido desta pessoa jurídica, nos termos do padrão ICP-Brasil.</w:t>
+      </w:r>
+    </w:p>
+    <w:p>
+      <w:pPr>
+        <w:pStyle w:val="BNDES"/>
+      </w:pPr>
+    </w:p>
+    <w:p>
+      <w:pPr>
+        <w:pStyle w:val="BNDES"/>
+      </w:pPr>
+      <w:r>
+        <w:t>&lt;DIA DA SEMANA&gt;, &lt;DIA&gt; de &lt;MÊS&gt; de &lt;ANO&gt; - &lt;</w:t>
+      </w:r>
+      <w:proofErr w:type="gramStart"/>
+      <w:r>
+        <w:t>HH:</w:t>
+      </w:r>
+      <w:proofErr w:type="gramEnd"/>
+      <w:r>
+        <w:t>MM:SS&gt; - &lt;FUSO HORÁRIO&gt;</w:t>
+      </w:r>
     </w:p>
     <w:sectPr>
       <w:pgSz w:w="11907" w:h="16840" w:code="9"/>

</xml_diff>